<commit_message>
final design, code, test cases and reflection
</commit_message>
<xml_diff>
--- a/reflection.docx
+++ b/reflection.docx
@@ -1,6 +1,6 @@
 
 <file path=word/document.xml><?xml version="1.0" encoding="utf-8"?>
-<w:document xmlns:wpc="http://schemas.microsoft.com/office/word/2010/wordprocessingCanvas" xmlns:cx="http://schemas.microsoft.com/office/drawing/2014/chartex" xmlns:cx1="http://schemas.microsoft.com/office/drawing/2015/9/8/chartex" xmlns:cx2="http://schemas.microsoft.com/office/drawing/2015/10/21/chartex" xmlns:cx3="http://schemas.microsoft.com/office/drawing/2016/5/9/chartex" xmlns:cx4="http://schemas.microsoft.com/office/drawing/2016/5/10/chartex" xmlns:cx5="http://schemas.microsoft.com/office/drawing/2016/5/11/chartex" xmlns:cx6="http://schemas.microsoft.com/office/drawing/2016/5/12/chartex" xmlns:cx7="http://schemas.microsoft.com/office/drawing/2016/5/13/chartex" xmlns:cx8="http://schemas.microsoft.com/office/drawing/2016/5/14/chartex" xmlns:mc="http://schemas.openxmlformats.org/markup-compatibility/2006" xmlns:aink="http://schemas.microsoft.com/office/drawing/2016/ink" xmlns:am3d="http://schemas.microsoft.com/office/drawing/2017/model3d" xmlns:o="urn:schemas-microsoft-com:office:office" xmlns:r="http://schemas.openxmlformats.org/officeDocument/2006/relationships" xmlns:m="http://schemas.openxmlformats.org/officeDocument/2006/math" xmlns:v="urn:schemas-microsoft-com:vml" xmlns:wp14="http://schemas.microsoft.com/office/word/2010/wordprocessingDrawing" xmlns:wp="http://schemas.openxmlformats.org/drawingml/2006/wordprocessingDrawing" xmlns:w10="urn:schemas-microsoft-com:office:word" xmlns:w="http://schemas.openxmlformats.org/wordprocessingml/2006/main" xmlns:w14="http://schemas.microsoft.com/office/word/2010/wordml" xmlns:w15="http://schemas.microsoft.com/office/word/2012/wordml" xmlns:w16cex="http://schemas.microsoft.com/office/word/2018/wordml/cex" xmlns:w16cid="http://schemas.microsoft.com/office/word/2016/wordml/cid" xmlns:w16="http://schemas.microsoft.com/office/word/2018/wordml" xmlns:w16sdtdh="http://schemas.microsoft.com/office/word/2020/wordml/sdtdatahash" xmlns:w16se="http://schemas.microsoft.com/office/word/2015/wordml/symex" xmlns:wpg="http://schemas.microsoft.com/office/word/2010/wordprocessingGroup" xmlns:wpi="http://schemas.microsoft.com/office/word/2010/wordprocessingInk" xmlns:wne="http://schemas.microsoft.com/office/word/2006/wordml" xmlns:wps="http://schemas.microsoft.com/office/word/2010/wordprocessingShape" mc:Ignorable="w14 w15 w16se w16cid w16 w16cex w16sdtdh wp14">
+<w:document xmlns:wpc="http://schemas.microsoft.com/office/word/2010/wordprocessingCanvas" xmlns:cx="http://schemas.microsoft.com/office/drawing/2014/chartex" xmlns:cx1="http://schemas.microsoft.com/office/drawing/2015/9/8/chartex" xmlns:cx2="http://schemas.microsoft.com/office/drawing/2015/10/21/chartex" xmlns:cx3="http://schemas.microsoft.com/office/drawing/2016/5/9/chartex" xmlns:cx4="http://schemas.microsoft.com/office/drawing/2016/5/10/chartex" xmlns:cx5="http://schemas.microsoft.com/office/drawing/2016/5/11/chartex" xmlns:cx6="http://schemas.microsoft.com/office/drawing/2016/5/12/chartex" xmlns:cx7="http://schemas.microsoft.com/office/drawing/2016/5/13/chartex" xmlns:cx8="http://schemas.microsoft.com/office/drawing/2016/5/14/chartex" xmlns:mc="http://schemas.openxmlformats.org/markup-compatibility/2006" xmlns:aink="http://schemas.microsoft.com/office/drawing/2016/ink" xmlns:am3d="http://schemas.microsoft.com/office/drawing/2017/model3d" xmlns:o="urn:schemas-microsoft-com:office:office" xmlns:oel="http://schemas.microsoft.com/office/2019/extlst" xmlns:r="http://schemas.openxmlformats.org/officeDocument/2006/relationships" xmlns:m="http://schemas.openxmlformats.org/officeDocument/2006/math" xmlns:v="urn:schemas-microsoft-com:vml" xmlns:wp14="http://schemas.microsoft.com/office/word/2010/wordprocessingDrawing" xmlns:wp="http://schemas.openxmlformats.org/drawingml/2006/wordprocessingDrawing" xmlns:w10="urn:schemas-microsoft-com:office:word" xmlns:w="http://schemas.openxmlformats.org/wordprocessingml/2006/main" xmlns:w14="http://schemas.microsoft.com/office/word/2010/wordml" xmlns:w15="http://schemas.microsoft.com/office/word/2012/wordml" xmlns:w16cex="http://schemas.microsoft.com/office/word/2018/wordml/cex" xmlns:w16cid="http://schemas.microsoft.com/office/word/2016/wordml/cid" xmlns:w16="http://schemas.microsoft.com/office/word/2018/wordml" xmlns:w16du="http://schemas.microsoft.com/office/word/2023/wordml/word16du" xmlns:w16sdtdh="http://schemas.microsoft.com/office/word/2020/wordml/sdtdatahash" xmlns:w16se="http://schemas.microsoft.com/office/word/2015/wordml/symex" xmlns:wpg="http://schemas.microsoft.com/office/word/2010/wordprocessingGroup" xmlns:wpi="http://schemas.microsoft.com/office/word/2010/wordprocessingInk" xmlns:wne="http://schemas.microsoft.com/office/word/2006/wordml" xmlns:wps="http://schemas.microsoft.com/office/word/2010/wordprocessingShape" mc:Ignorable="w14 w15 w16se w16cid w16 w16cex w16sdtdh w16du wp14">
   <w:body>
     <w:tbl>
       <w:tblPr>
@@ -35,6 +35,9 @@
             <w:pPr>
               <w:cnfStyle w:val="000000100000" w:firstRow="0" w:lastRow="0" w:firstColumn="0" w:lastColumn="0" w:oddVBand="0" w:evenVBand="0" w:oddHBand="1" w:evenHBand="0" w:firstRowFirstColumn="0" w:firstRowLastColumn="0" w:lastRowFirstColumn="0" w:lastRowLastColumn="0"/>
             </w:pPr>
+            <w:r>
+              <w:t>Antonio Dueno Martinez</w:t>
+            </w:r>
           </w:p>
         </w:tc>
       </w:tr>
@@ -58,6 +61,9 @@
             <w:pPr>
               <w:cnfStyle w:val="000000000000" w:firstRow="0" w:lastRow="0" w:firstColumn="0" w:lastColumn="0" w:oddVBand="0" w:evenVBand="0" w:oddHBand="0" w:evenHBand="0" w:firstRowFirstColumn="0" w:firstRowLastColumn="0" w:lastRowFirstColumn="0" w:lastRowLastColumn="0"/>
             </w:pPr>
+            <w:r>
+              <w:t>1906253</w:t>
+            </w:r>
           </w:p>
         </w:tc>
       </w:tr>
@@ -71,7 +77,135 @@
         <w:t>Reflection</w:t>
       </w:r>
     </w:p>
-    <w:p/>
+    <w:p>
+      <w:r>
+        <w:br/>
+        <w:t>- Objective:</w:t>
+      </w:r>
+      <w:r>
+        <w:br/>
+        <w:t xml:space="preserve">  - What were you supposed to learn/accomplish?</w:t>
+      </w:r>
+      <w:r>
+        <w:br/>
+      </w:r>
+      <w:r>
+        <w:t>In this programming assignment we were meant to get more practice with input and output.</w:t>
+      </w:r>
+      <w:r>
+        <w:br/>
+        <w:t>- Procedure:</w:t>
+      </w:r>
+      <w:r>
+        <w:br/>
+        <w:t xml:space="preserve">  - What steps were followed and what techniques did you use to solve the problem?</w:t>
+      </w:r>
+    </w:p>
+    <w:p>
+      <w:r>
+        <w:t>First, I designed the initial algorithm. Afterwards, I began writing the code. After finishing the code, I created the test cases to ensure that the results were returning what I expected. When they didn’t, I went back and debugged the code to make sure they did.</w:t>
+      </w:r>
+      <w:r>
+        <w:br/>
+        <w:t xml:space="preserve">  - What were the Key concepts explored?</w:t>
+      </w:r>
+      <w:r>
+        <w:br/>
+      </w:r>
+      <w:r>
+        <w:t xml:space="preserve"> Key concepts explored were the use of if, elif and else statements. </w:t>
+      </w:r>
+      <w:r>
+        <w:br/>
+        <w:t>- Results:</w:t>
+      </w:r>
+      <w:r>
+        <w:br/>
+        <w:t xml:space="preserve">  - Did your results match what you expected to get? </w:t>
+      </w:r>
+    </w:p>
+    <w:p>
+      <w:r>
+        <w:t>After a lot of debugging, the results of the code matched what I expected to get from the test cases.</w:t>
+      </w:r>
+      <w:r>
+        <w:br/>
+        <w:t xml:space="preserve">  - Did you try using various test cases, or extreme test cases?</w:t>
+      </w:r>
+      <w:r>
+        <w:br/>
+      </w:r>
+      <w:r>
+        <w:t>Given the nature of this code, extreme test cases are simply not possible. I only used “Regular” test cases.</w:t>
+      </w:r>
+      <w:r>
+        <w:t xml:space="preserve"> </w:t>
+      </w:r>
+    </w:p>
+    <w:p>
+      <w:r>
+        <w:br/>
+        <w:t>- Reflection:</w:t>
+      </w:r>
+      <w:r>
+        <w:br/>
+        <w:t xml:space="preserve">  - What challenges did you encounter? </w:t>
+      </w:r>
+    </w:p>
+    <w:p>
+      <w:r>
+        <w:t>Due to how ambitious I envisioned this program to be, I definitely encountered the challenge of writing out all the dialogue.</w:t>
+      </w:r>
+      <w:r>
+        <w:br/>
+        <w:t xml:space="preserve">  - How did you follow the first 3 rules of programming?</w:t>
+      </w:r>
+    </w:p>
+    <w:p>
+      <w:r>
+        <w:t xml:space="preserve">I considered how I wanted the program to behave, then created an algorithm accordingly. I made sure the program was readable by including readable variable names. I practiced before creating the code by creating a couple rudimentary while loops to make sure I understood how they worked. </w:t>
+      </w:r>
+      <w:r>
+        <w:br/>
+        <w:t xml:space="preserve">  - Did you overcome them, and how? </w:t>
+      </w:r>
+    </w:p>
+    <w:p>
+      <w:r>
+        <w:t>I overcame this challenge by just writing the code. It was very tedious, but rewarding.</w:t>
+      </w:r>
+      <w:r>
+        <w:br/>
+        <w:t xml:space="preserve">  - Any key takeaways? </w:t>
+      </w:r>
+    </w:p>
+    <w:p>
+      <w:r>
+        <w:t>I would probably not make a PA as big and ambitious and dialogue heavy as this again. Although I had fun with this PA, it was extremely time consuming.</w:t>
+      </w:r>
+      <w:r>
+        <w:br/>
+        <w:t xml:space="preserve">  - Do you think you learned what you were supposed to learn for this lab? </w:t>
+      </w:r>
+    </w:p>
+    <w:p>
+      <w:r>
+        <w:t xml:space="preserve">I have a solid understanding of how input and output works, as well as how </w:t>
+      </w:r>
+      <w:r>
+        <w:t>if, else and elif statements and while loops work.</w:t>
+      </w:r>
+      <w:r>
+        <w:br/>
+        <w:t xml:space="preserve">  - What was it like working by yourself?</w:t>
+      </w:r>
+    </w:p>
+    <w:p>
+      <w:r>
+        <w:lastRenderedPageBreak/>
+        <w:t>Normally, I would prefer to work alone. But on this PA, it was quite horrible, given the amount of work I gave myself. The PA was really fun to code, but it was so overwhelming that it took me even longer to finish.</w:t>
+      </w:r>
+    </w:p>
     <w:p/>
     <w:sectPr>
       <w:pgSz w:w="12240" w:h="15840"/>
@@ -84,7 +218,7 @@
 </file>
 
 <file path=word/numbering.xml><?xml version="1.0" encoding="utf-8"?>
-<w:numbering xmlns:wpc="http://schemas.microsoft.com/office/word/2010/wordprocessingCanvas" xmlns:cx="http://schemas.microsoft.com/office/drawing/2014/chartex" xmlns:cx1="http://schemas.microsoft.com/office/drawing/2015/9/8/chartex" xmlns:cx2="http://schemas.microsoft.com/office/drawing/2015/10/21/chartex" xmlns:cx3="http://schemas.microsoft.com/office/drawing/2016/5/9/chartex" xmlns:cx4="http://schemas.microsoft.com/office/drawing/2016/5/10/chartex" xmlns:cx5="http://schemas.microsoft.com/office/drawing/2016/5/11/chartex" xmlns:cx6="http://schemas.microsoft.com/office/drawing/2016/5/12/chartex" xmlns:cx7="http://schemas.microsoft.com/office/drawing/2016/5/13/chartex" xmlns:cx8="http://schemas.microsoft.com/office/drawing/2016/5/14/chartex" xmlns:mc="http://schemas.openxmlformats.org/markup-compatibility/2006" xmlns:aink="http://schemas.microsoft.com/office/drawing/2016/ink" xmlns:am3d="http://schemas.microsoft.com/office/drawing/2017/model3d" xmlns:o="urn:schemas-microsoft-com:office:office" xmlns:r="http://schemas.openxmlformats.org/officeDocument/2006/relationships" xmlns:m="http://schemas.openxmlformats.org/officeDocument/2006/math" xmlns:v="urn:schemas-microsoft-com:vml" xmlns:wp14="http://schemas.microsoft.com/office/word/2010/wordprocessingDrawing" xmlns:wp="http://schemas.openxmlformats.org/drawingml/2006/wordprocessingDrawing" xmlns:w10="urn:schemas-microsoft-com:office:word" xmlns:w="http://schemas.openxmlformats.org/wordprocessingml/2006/main" xmlns:w14="http://schemas.microsoft.com/office/word/2010/wordml" xmlns:w15="http://schemas.microsoft.com/office/word/2012/wordml" xmlns:w16cex="http://schemas.microsoft.com/office/word/2018/wordml/cex" xmlns:w16cid="http://schemas.microsoft.com/office/word/2016/wordml/cid" xmlns:w16="http://schemas.microsoft.com/office/word/2018/wordml" xmlns:w16sdtdh="http://schemas.microsoft.com/office/word/2020/wordml/sdtdatahash" xmlns:w16se="http://schemas.microsoft.com/office/word/2015/wordml/symex" xmlns:wpg="http://schemas.microsoft.com/office/word/2010/wordprocessingGroup" xmlns:wpi="http://schemas.microsoft.com/office/word/2010/wordprocessingInk" xmlns:wne="http://schemas.microsoft.com/office/word/2006/wordml" xmlns:wps="http://schemas.microsoft.com/office/word/2010/wordprocessingShape" mc:Ignorable="w14 w15 w16se w16cid w16 w16cex w16sdtdh wp14">
+<w:numbering xmlns:wpc="http://schemas.microsoft.com/office/word/2010/wordprocessingCanvas" xmlns:cx="http://schemas.microsoft.com/office/drawing/2014/chartex" xmlns:cx1="http://schemas.microsoft.com/office/drawing/2015/9/8/chartex" xmlns:cx2="http://schemas.microsoft.com/office/drawing/2015/10/21/chartex" xmlns:cx3="http://schemas.microsoft.com/office/drawing/2016/5/9/chartex" xmlns:cx4="http://schemas.microsoft.com/office/drawing/2016/5/10/chartex" xmlns:cx5="http://schemas.microsoft.com/office/drawing/2016/5/11/chartex" xmlns:cx6="http://schemas.microsoft.com/office/drawing/2016/5/12/chartex" xmlns:cx7="http://schemas.microsoft.com/office/drawing/2016/5/13/chartex" xmlns:cx8="http://schemas.microsoft.com/office/drawing/2016/5/14/chartex" xmlns:mc="http://schemas.openxmlformats.org/markup-compatibility/2006" xmlns:aink="http://schemas.microsoft.com/office/drawing/2016/ink" xmlns:am3d="http://schemas.microsoft.com/office/drawing/2017/model3d" xmlns:o="urn:schemas-microsoft-com:office:office" xmlns:oel="http://schemas.microsoft.com/office/2019/extlst" xmlns:r="http://schemas.openxmlformats.org/officeDocument/2006/relationships" xmlns:m="http://schemas.openxmlformats.org/officeDocument/2006/math" xmlns:v="urn:schemas-microsoft-com:vml" xmlns:wp14="http://schemas.microsoft.com/office/word/2010/wordprocessingDrawing" xmlns:wp="http://schemas.openxmlformats.org/drawingml/2006/wordprocessingDrawing" xmlns:w10="urn:schemas-microsoft-com:office:word" xmlns:w="http://schemas.openxmlformats.org/wordprocessingml/2006/main" xmlns:w14="http://schemas.microsoft.com/office/word/2010/wordml" xmlns:w15="http://schemas.microsoft.com/office/word/2012/wordml" xmlns:w16cex="http://schemas.microsoft.com/office/word/2018/wordml/cex" xmlns:w16cid="http://schemas.microsoft.com/office/word/2016/wordml/cid" xmlns:w16="http://schemas.microsoft.com/office/word/2018/wordml" xmlns:w16du="http://schemas.microsoft.com/office/word/2023/wordml/word16du" xmlns:w16sdtdh="http://schemas.microsoft.com/office/word/2020/wordml/sdtdatahash" xmlns:w16se="http://schemas.microsoft.com/office/word/2015/wordml/symex" xmlns:wpg="http://schemas.microsoft.com/office/word/2010/wordprocessingGroup" xmlns:wpi="http://schemas.microsoft.com/office/word/2010/wordprocessingInk" xmlns:wne="http://schemas.microsoft.com/office/word/2006/wordml" xmlns:wps="http://schemas.microsoft.com/office/word/2010/wordprocessingShape" mc:Ignorable="w14 w15 w16se w16cid w16 w16cex w16sdtdh w16du wp14">
   <w:abstractNum w:abstractNumId="0" w15:restartNumberingAfterBreak="0">
     <w:nsid w:val="511C70D1"/>
     <w:multiLevelType w:val="hybridMultilevel"/>
@@ -171,14 +305,14 @@
       </w:pPr>
     </w:lvl>
   </w:abstractNum>
-  <w:num w:numId="1">
+  <w:num w:numId="1" w16cid:durableId="311756912">
     <w:abstractNumId w:val="0"/>
   </w:num>
 </w:numbering>
 </file>
 
 <file path=word/styles.xml><?xml version="1.0" encoding="utf-8"?>
-<w:styles xmlns:mc="http://schemas.openxmlformats.org/markup-compatibility/2006" xmlns:r="http://schemas.openxmlformats.org/officeDocument/2006/relationships" xmlns:w="http://schemas.openxmlformats.org/wordprocessingml/2006/main" xmlns:w14="http://schemas.microsoft.com/office/word/2010/wordml" xmlns:w15="http://schemas.microsoft.com/office/word/2012/wordml" xmlns:w16cex="http://schemas.microsoft.com/office/word/2018/wordml/cex" xmlns:w16cid="http://schemas.microsoft.com/office/word/2016/wordml/cid" xmlns:w16="http://schemas.microsoft.com/office/word/2018/wordml" xmlns:w16sdtdh="http://schemas.microsoft.com/office/word/2020/wordml/sdtdatahash" xmlns:w16se="http://schemas.microsoft.com/office/word/2015/wordml/symex" mc:Ignorable="w14 w15 w16se w16cid w16 w16cex w16sdtdh">
+<w:styles xmlns:mc="http://schemas.openxmlformats.org/markup-compatibility/2006" xmlns:r="http://schemas.openxmlformats.org/officeDocument/2006/relationships" xmlns:w="http://schemas.openxmlformats.org/wordprocessingml/2006/main" xmlns:w14="http://schemas.microsoft.com/office/word/2010/wordml" xmlns:w15="http://schemas.microsoft.com/office/word/2012/wordml" xmlns:w16cex="http://schemas.microsoft.com/office/word/2018/wordml/cex" xmlns:w16cid="http://schemas.microsoft.com/office/word/2016/wordml/cid" xmlns:w16="http://schemas.microsoft.com/office/word/2018/wordml" xmlns:w16du="http://schemas.microsoft.com/office/word/2023/wordml/word16du" xmlns:w16sdtdh="http://schemas.microsoft.com/office/word/2020/wordml/sdtdatahash" xmlns:w16se="http://schemas.microsoft.com/office/word/2015/wordml/symex" mc:Ignorable="w14 w15 w16se w16cid w16 w16cex w16sdtdh w16du">
   <w:docDefaults>
     <w:rPrDefault>
       <w:rPr>
@@ -618,7 +752,6 @@
   <w:style w:type="character" w:default="1" w:styleId="DefaultParagraphFont">
     <w:name w:val="Default Paragraph Font"/>
     <w:uiPriority w:val="1"/>
-    <w:semiHidden/>
     <w:unhideWhenUsed/>
   </w:style>
   <w:style w:type="table" w:default="1" w:styleId="TableNormal">

</xml_diff>